<commit_message>
Continued notes on Berry & Feldman (1985) chapter 5
</commit_message>
<xml_diff>
--- a/Notes/BerryFeldman_1985_Multiple-Regression-in-Practice.docx
+++ b/Notes/BerryFeldman_1985_Multiple-Regression-in-Practice.docx
@@ -223,31 +223,19 @@
         <w:rPr>
           <w:rFonts w:eastAsiaTheme="minorEastAsia"/>
         </w:rPr>
-        <w:t xml:space="preserve">while </w:t>
+        <w:t>while holding all other independent variables</w:t>
       </w:r>
       <w:r>
         <w:rPr>
           <w:rFonts w:eastAsiaTheme="minorEastAsia"/>
         </w:rPr>
-        <w:t>holding all other independent variables</w:t>
+        <w:t xml:space="preserve"> </w:t>
       </w:r>
       <w:r>
         <w:rPr>
           <w:rFonts w:eastAsiaTheme="minorEastAsia"/>
         </w:rPr>
-        <w:t xml:space="preserve"> </w:t>
-      </w:r>
-      <w:r>
-        <w:rPr>
-          <w:rFonts w:eastAsiaTheme="minorEastAsia"/>
-        </w:rPr>
-        <w:t>constant</w:t>
-      </w:r>
-      <w:r>
-        <w:rPr>
-          <w:rFonts w:eastAsiaTheme="minorEastAsia"/>
-        </w:rPr>
-        <w:t xml:space="preserve"> </w:t>
+        <w:t xml:space="preserve">constant </w:t>
       </w:r>
       <w:r>
         <w:rPr>
@@ -330,25 +318,7 @@
         <w:rPr>
           <w:rFonts w:eastAsiaTheme="minorEastAsia"/>
         </w:rPr>
-        <w:t xml:space="preserve"> </w:t>
-      </w:r>
-      <w:r>
-        <w:rPr>
-          <w:rFonts w:eastAsiaTheme="minorEastAsia"/>
-        </w:rPr>
-        <w:t xml:space="preserve">while holding all other independent variables constant </w:t>
-      </w:r>
-      <w:r>
-        <w:rPr>
-          <w:rFonts w:eastAsiaTheme="minorEastAsia"/>
-        </w:rPr>
-        <w:t>is</w:t>
-      </w:r>
-      <w:r>
-        <w:rPr>
-          <w:rFonts w:eastAsiaTheme="minorEastAsia"/>
-        </w:rPr>
-        <w:t xml:space="preserve"> the same regardless of the other independent variables in the equation.</w:t>
+        <w:t xml:space="preserve"> while holding all other independent variables constant is the same regardless of the other independent variables in the equation.</w:t>
       </w:r>
     </w:p>
     <w:p>
@@ -743,10 +713,7 @@
         </w:numPr>
       </w:pPr>
       <w:r>
-        <w:t>2(</w:t>
-      </w:r>
-      <w:r>
-        <w:t>n</w:t>
+        <w:t>2(n</w:t>
       </w:r>
       <w:r>
         <w:rPr>
@@ -755,16 +722,7 @@
         <w:t>s</w:t>
       </w:r>
       <w:r>
-        <w:t xml:space="preserve"> – 1</w:t>
-      </w:r>
-      <w:r>
-        <w:t>) terms included as independent</w:t>
-      </w:r>
-      <w:r>
-        <w:t xml:space="preserve"> variables </w:t>
-      </w:r>
-      <w:r>
-        <w:t>in the test regression along with X</w:t>
+        <w:t xml:space="preserve"> – 1) terms included as independent variables in the test regression along with X</w:t>
       </w:r>
     </w:p>
     <w:p>
@@ -776,10 +734,7 @@
         </w:numPr>
       </w:pPr>
       <w:r>
-        <w:t xml:space="preserve">Easy to reject null hypothesis of linearity if </w:t>
-      </w:r>
-      <w:r>
-        <w:t>n</w:t>
+        <w:t>Easy to reject null hypothesis of linearity if n</w:t>
       </w:r>
       <w:r>
         <w:rPr>
@@ -788,10 +743,7 @@
         <w:t>s</w:t>
       </w:r>
       <w:r>
-        <w:t xml:space="preserve"> </w:t>
-      </w:r>
-      <w:r>
-        <w:t>is large.</w:t>
+        <w:t xml:space="preserve"> is large.</w:t>
       </w:r>
     </w:p>
     <w:p>
@@ -803,10 +755,7 @@
         </w:numPr>
       </w:pPr>
       <w:r>
-        <w:t xml:space="preserve">If </w:t>
-      </w:r>
-      <w:r>
-        <w:t>n</w:t>
+        <w:t>If n</w:t>
       </w:r>
       <w:r>
         <w:rPr>
@@ -815,31 +764,1171 @@
         <w:t>s</w:t>
       </w:r>
       <w:r>
+        <w:t xml:space="preserve"> is small relative to n it is extremely difficult to reject the null hypothesis of linearity</w:t>
+      </w:r>
+    </w:p>
+    <w:p>
+      <w:pPr>
+        <w:pStyle w:val="ListParagraph"/>
+        <w:numPr>
+          <w:ilvl w:val="1"/>
+          <w:numId w:val="4"/>
+        </w:numPr>
+      </w:pPr>
+      <w:r>
+        <w:t>Conduct a single regression using dummy variables.</w:t>
+      </w:r>
+    </w:p>
+    <w:p/>
+    <w:p>
+      <w:r>
+        <w:t>Dealing with Nonlinearity</w:t>
+      </w:r>
+    </w:p>
+    <w:p>
+      <w:pPr>
+        <w:pStyle w:val="ListParagraph"/>
+        <w:numPr>
+          <w:ilvl w:val="0"/>
+          <w:numId w:val="5"/>
+        </w:numPr>
+      </w:pPr>
+      <w:r>
+        <w:t>There are a number of nonlinear specifications that are linear in terms of parameters where Ordinary Least Squares (OLS) regression can be used once a transformation is applied.</w:t>
+      </w:r>
+    </w:p>
+    <w:p>
+      <w:pPr>
+        <w:pStyle w:val="ListParagraph"/>
+        <w:numPr>
+          <w:ilvl w:val="0"/>
+          <w:numId w:val="5"/>
+        </w:numPr>
+      </w:pPr>
+      <w:r>
+        <w:t>Polynomial model</w:t>
+      </w:r>
+    </w:p>
+    <w:p>
+      <w:pPr>
+        <w:pStyle w:val="ListParagraph"/>
+        <w:numPr>
+          <w:ilvl w:val="1"/>
+          <w:numId w:val="5"/>
+        </w:numPr>
+      </w:pPr>
+      <w:r>
+        <w:t>Appropriate where the slope of the relationship between an independent variable and dependent variable is believed to change sign as the value of the independent variable increases.</w:t>
+      </w:r>
+    </w:p>
+    <w:p>
+      <w:pPr>
+        <w:pStyle w:val="ListParagraph"/>
+        <w:numPr>
+          <w:ilvl w:val="1"/>
+          <w:numId w:val="5"/>
+        </w:numPr>
+      </w:pPr>
+      <w:r>
+        <w:t>Y is viewed as a function of X</w:t>
+      </w:r>
+      <w:r>
+        <w:rPr>
+          <w:vertAlign w:val="subscript"/>
+        </w:rPr>
+        <w:t>i</w:t>
+      </w:r>
+      <w:r>
+        <w:t xml:space="preserve"> and one or more powers of X</w:t>
+      </w:r>
+      <w:r>
+        <w:rPr>
+          <w:vertAlign w:val="subscript"/>
+        </w:rPr>
+        <w:t>i</w:t>
+      </w:r>
+    </w:p>
+    <w:p>
+      <w:pPr>
+        <w:pStyle w:val="ListParagraph"/>
+        <w:numPr>
+          <w:ilvl w:val="1"/>
+          <w:numId w:val="5"/>
+        </w:numPr>
+      </w:pPr>
+      <w:r>
+        <w:t>See Eq. 5.8 on p. 57</w:t>
+      </w:r>
+    </w:p>
+    <w:p>
+      <w:pPr>
+        <w:pStyle w:val="ListParagraph"/>
+        <w:numPr>
+          <w:ilvl w:val="1"/>
+          <w:numId w:val="5"/>
+        </w:numPr>
+      </w:pPr>
+      <w:r>
+        <w:t>Number of bends almost always equals m-1</w:t>
+      </w:r>
+    </w:p>
+    <w:p>
+      <w:pPr>
+        <w:pStyle w:val="ListParagraph"/>
+        <w:numPr>
+          <w:ilvl w:val="2"/>
+          <w:numId w:val="5"/>
+        </w:numPr>
+      </w:pPr>
+      <w:r>
+        <w:t>Point at which the slope equals zero and changes sign</w:t>
+      </w:r>
+    </w:p>
+    <w:p>
+      <w:pPr>
+        <w:pStyle w:val="ListParagraph"/>
+        <w:numPr>
+          <w:ilvl w:val="1"/>
+          <w:numId w:val="5"/>
+        </w:numPr>
+      </w:pPr>
+      <w:r>
+        <w:t>Define the powers of X</w:t>
+      </w:r>
+      <w:r>
+        <w:rPr>
+          <w:vertAlign w:val="subscript"/>
+        </w:rPr>
+        <w:t>i</w:t>
+      </w:r>
+      <w:r>
+        <w:t xml:space="preserve"> as distinct variables (e.g., </w:t>
+      </w:r>
+      <w:r>
+        <w:t>X</w:t>
+      </w:r>
+      <w:r>
+        <w:rPr>
+          <w:vertAlign w:val="subscript"/>
+        </w:rPr>
+        <w:t>2j</w:t>
+      </w:r>
+      <w:r>
         <w:t xml:space="preserve"> </w:t>
       </w:r>
-      <w:r>
-        <w:t>is small relative to n it is extremely difficult to reject the null hypothesis of linearity</w:t>
-      </w:r>
-    </w:p>
-    <w:p>
-      <w:pPr>
-        <w:pStyle w:val="ListParagraph"/>
-        <w:numPr>
-          <w:ilvl w:val="1"/>
-          <w:numId w:val="4"/>
-        </w:numPr>
-      </w:pPr>
-      <w:r>
-        <w:t>Conduct a single regression using dummy variables.</w:t>
+      <w:proofErr w:type="gramStart"/>
+      <w:r>
+        <w:t xml:space="preserve">= </w:t>
+      </w:r>
+      <w:proofErr w:type="gramEnd"/>
+      <m:oMath>
+        <m:sSubSup>
+          <m:sSubSupPr>
+            <m:ctrlPr>
+              <w:rPr>
+                <w:rFonts w:ascii="Cambria Math" w:hAnsi="Cambria Math"/>
+                <w:i/>
+              </w:rPr>
+            </m:ctrlPr>
+          </m:sSubSupPr>
+          <m:e>
+            <m:r>
+              <w:rPr>
+                <w:rFonts w:ascii="Cambria Math" w:hAnsi="Cambria Math"/>
+              </w:rPr>
+              <m:t>X</m:t>
+            </m:r>
+          </m:e>
+          <m:sub>
+            <m:r>
+              <w:rPr>
+                <w:rFonts w:ascii="Cambria Math" w:hAnsi="Cambria Math"/>
+              </w:rPr>
+              <m:t>1j</m:t>
+            </m:r>
+          </m:sub>
+          <m:sup>
+            <m:r>
+              <w:rPr>
+                <w:rFonts w:ascii="Cambria Math" w:hAnsi="Cambria Math"/>
+              </w:rPr>
+              <m:t>2</m:t>
+            </m:r>
+          </m:sup>
+        </m:sSubSup>
+      </m:oMath>
+      <w:r>
+        <w:rPr>
+          <w:rFonts w:eastAsiaTheme="minorEastAsia"/>
+        </w:rPr>
+        <w:t xml:space="preserve">, </w:t>
+      </w:r>
+      <w:r>
+        <w:t>X</w:t>
+      </w:r>
+      <w:r>
+        <w:rPr>
+          <w:vertAlign w:val="subscript"/>
+        </w:rPr>
+        <w:t>3</w:t>
+      </w:r>
+      <w:r>
+        <w:rPr>
+          <w:vertAlign w:val="subscript"/>
+        </w:rPr>
+        <w:t>j</w:t>
+      </w:r>
+      <w:r>
+        <w:t xml:space="preserve"> = </w:t>
+      </w:r>
+      <m:oMath>
+        <m:sSubSup>
+          <m:sSubSupPr>
+            <m:ctrlPr>
+              <w:rPr>
+                <w:rFonts w:ascii="Cambria Math" w:hAnsi="Cambria Math"/>
+                <w:i/>
+              </w:rPr>
+            </m:ctrlPr>
+          </m:sSubSupPr>
+          <m:e>
+            <m:r>
+              <w:rPr>
+                <w:rFonts w:ascii="Cambria Math" w:hAnsi="Cambria Math"/>
+              </w:rPr>
+              <m:t>X</m:t>
+            </m:r>
+          </m:e>
+          <m:sub>
+            <m:r>
+              <w:rPr>
+                <w:rFonts w:ascii="Cambria Math" w:hAnsi="Cambria Math"/>
+              </w:rPr>
+              <m:t>1j</m:t>
+            </m:r>
+          </m:sub>
+          <m:sup>
+            <m:r>
+              <w:rPr>
+                <w:rFonts w:ascii="Cambria Math" w:hAnsi="Cambria Math"/>
+              </w:rPr>
+              <m:t>3</m:t>
+            </m:r>
+          </m:sup>
+        </m:sSubSup>
+      </m:oMath>
+      <w:r>
+        <w:rPr>
+          <w:rFonts w:eastAsiaTheme="minorEastAsia"/>
+        </w:rPr>
+        <w:t>, etc.)</w:t>
+      </w:r>
+    </w:p>
+    <w:p>
+      <w:pPr>
+        <w:pStyle w:val="ListParagraph"/>
+        <w:numPr>
+          <w:ilvl w:val="1"/>
+          <w:numId w:val="5"/>
+        </w:numPr>
+      </w:pPr>
+      <w:r>
+        <w:rPr>
+          <w:rFonts w:eastAsiaTheme="minorEastAsia"/>
+        </w:rPr>
+        <w:t>Each independent variable defined as functions of a single conceptual variable.</w:t>
+      </w:r>
+    </w:p>
+    <w:p>
+      <w:pPr>
+        <w:pStyle w:val="ListParagraph"/>
+        <w:numPr>
+          <w:ilvl w:val="2"/>
+          <w:numId w:val="5"/>
+        </w:numPr>
+      </w:pPr>
+      <w:r>
+        <w:rPr>
+          <w:rFonts w:eastAsiaTheme="minorEastAsia"/>
+        </w:rPr>
+        <w:t>No perfect collinearity because variables are not linearly related.</w:t>
+      </w:r>
+    </w:p>
+    <w:p>
+      <w:pPr>
+        <w:pStyle w:val="ListParagraph"/>
+        <w:numPr>
+          <w:ilvl w:val="2"/>
+          <w:numId w:val="5"/>
+        </w:numPr>
+      </w:pPr>
+      <w:r>
+        <w:rPr>
+          <w:rFonts w:eastAsiaTheme="minorEastAsia"/>
+        </w:rPr>
+        <w:t>Could still be highly correlated.</w:t>
+      </w:r>
+    </w:p>
+    <w:p>
+      <w:pPr>
+        <w:pStyle w:val="ListParagraph"/>
+        <w:numPr>
+          <w:ilvl w:val="2"/>
+          <w:numId w:val="5"/>
+        </w:numPr>
+      </w:pPr>
+      <w:r>
+        <w:rPr>
+          <w:rFonts w:eastAsiaTheme="minorEastAsia"/>
+        </w:rPr>
+        <w:t>Check for multicollinearity.</w:t>
+      </w:r>
+    </w:p>
+    <w:p>
+      <w:pPr>
+        <w:pStyle w:val="ListParagraph"/>
+        <w:numPr>
+          <w:ilvl w:val="1"/>
+          <w:numId w:val="5"/>
+        </w:numPr>
+      </w:pPr>
+      <w:r>
+        <w:rPr>
+          <w:rFonts w:eastAsiaTheme="minorEastAsia"/>
+        </w:rPr>
+        <w:t>Can include a second conceptual variable that is assumed to be linearly related to the dependent variable.</w:t>
+      </w:r>
+    </w:p>
+    <w:p>
+      <w:pPr>
+        <w:pStyle w:val="ListParagraph"/>
+        <w:numPr>
+          <w:ilvl w:val="1"/>
+          <w:numId w:val="5"/>
+        </w:numPr>
+      </w:pPr>
+      <w:r>
+        <w:rPr>
+          <w:rFonts w:eastAsiaTheme="minorEastAsia"/>
+        </w:rPr>
+        <w:t>Typical interpretation of slopes not applicable for polynomial model.</w:t>
+      </w:r>
+    </w:p>
+    <w:p>
+      <w:pPr>
+        <w:pStyle w:val="ListParagraph"/>
+        <w:numPr>
+          <w:ilvl w:val="2"/>
+          <w:numId w:val="5"/>
+        </w:numPr>
+      </w:pPr>
+      <w:r>
+        <w:rPr>
+          <w:rFonts w:eastAsiaTheme="minorEastAsia"/>
+        </w:rPr>
+        <w:t>Interpret regression coefficients in terms of the slope of the relationship and how it changes over key ranges in the value of the conceptual independent variable.</w:t>
+      </w:r>
+    </w:p>
+    <w:p>
+      <w:pPr>
+        <w:pStyle w:val="ListParagraph"/>
+        <w:numPr>
+          <w:ilvl w:val="0"/>
+          <w:numId w:val="5"/>
+        </w:numPr>
+      </w:pPr>
+      <w:r>
+        <w:t>Exponential model</w:t>
+      </w:r>
+    </w:p>
+    <w:p>
+      <w:pPr>
+        <w:pStyle w:val="ListParagraph"/>
+        <w:numPr>
+          <w:ilvl w:val="1"/>
+          <w:numId w:val="5"/>
+        </w:numPr>
+      </w:pPr>
+      <w:r>
+        <w:t>Appropriate when the sloped of the relationship never changes sign but increase or decreases in magnitude as the value of X changes.</w:t>
+      </w:r>
+    </w:p>
+    <w:p>
+      <w:pPr>
+        <w:pStyle w:val="ListParagraph"/>
+        <w:numPr>
+          <w:ilvl w:val="1"/>
+          <w:numId w:val="5"/>
+        </w:numPr>
+      </w:pPr>
+      <w:r>
+        <w:t>See Eq. 5.14 on p. 60</w:t>
+      </w:r>
+    </w:p>
+    <w:p>
+      <w:pPr>
+        <w:pStyle w:val="ListParagraph"/>
+        <w:numPr>
+          <w:ilvl w:val="2"/>
+          <w:numId w:val="5"/>
+        </w:numPr>
+      </w:pPr>
+      <w:r>
+        <w:rPr>
+          <w:rFonts w:ascii="Times New Roman" w:hAnsi="Times New Roman" w:cs="Times New Roman"/>
+        </w:rPr>
+        <w:t>β</w:t>
+      </w:r>
+      <w:r>
+        <w:t xml:space="preserve"> &gt; 1 </w:t>
+      </w:r>
+      <w:r>
+        <w:sym w:font="Wingdings" w:char="F0E0"/>
+      </w:r>
+      <w:r>
+        <w:t xml:space="preserve"> slope increases as X increases</w:t>
+      </w:r>
+    </w:p>
+    <w:p>
+      <w:pPr>
+        <w:pStyle w:val="ListParagraph"/>
+        <w:numPr>
+          <w:ilvl w:val="2"/>
+          <w:numId w:val="5"/>
+        </w:numPr>
+      </w:pPr>
+      <w:r>
+        <w:rPr>
+          <w:rFonts w:ascii="Times New Roman" w:hAnsi="Times New Roman" w:cs="Times New Roman"/>
+        </w:rPr>
+        <w:t>β</w:t>
+      </w:r>
+      <w:r>
+        <w:t xml:space="preserve"> </w:t>
+      </w:r>
+      <w:r>
+        <w:t>&lt;</w:t>
+      </w:r>
+      <w:r>
+        <w:t xml:space="preserve"> 1 </w:t>
+      </w:r>
+      <w:r>
+        <w:sym w:font="Wingdings" w:char="F0E0"/>
+      </w:r>
+      <w:r>
+        <w:t xml:space="preserve"> slope de</w:t>
+      </w:r>
+      <w:r>
+        <w:t>creases as X increases</w:t>
+      </w:r>
+    </w:p>
+    <w:p>
+      <w:pPr>
+        <w:pStyle w:val="ListParagraph"/>
+        <w:numPr>
+          <w:ilvl w:val="2"/>
+          <w:numId w:val="5"/>
+        </w:numPr>
+      </w:pPr>
+      <w:r>
+        <w:t xml:space="preserve">Every one percent increase in X is associated with a </w:t>
+      </w:r>
+      <w:r>
+        <w:rPr>
+          <w:rFonts w:ascii="Times New Roman" w:hAnsi="Times New Roman" w:cs="Times New Roman"/>
+        </w:rPr>
+        <w:t>β</w:t>
+      </w:r>
+      <w:r>
+        <w:t xml:space="preserve"> percent change in the expected value of Y.</w:t>
+      </w:r>
+    </w:p>
+    <w:p>
+      <w:pPr>
+        <w:pStyle w:val="ListParagraph"/>
+        <w:numPr>
+          <w:ilvl w:val="1"/>
+          <w:numId w:val="5"/>
+        </w:numPr>
+      </w:pPr>
+      <w:r>
+        <w:t>Transform by taking the logarithm of both sides</w:t>
+      </w:r>
+      <w:r>
+        <w:t xml:space="preserve"> the perform regression</w:t>
+      </w:r>
+    </w:p>
+    <w:p>
+      <w:pPr>
+        <w:pStyle w:val="ListParagraph"/>
+        <w:numPr>
+          <w:ilvl w:val="1"/>
+          <w:numId w:val="5"/>
+        </w:numPr>
+      </w:pPr>
+      <w:r>
+        <w:t>Note that error term is multiplicative, not additive.</w:t>
+      </w:r>
+    </w:p>
+    <w:p>
+      <w:pPr>
+        <w:pStyle w:val="ListParagraph"/>
+        <w:numPr>
+          <w:ilvl w:val="2"/>
+          <w:numId w:val="5"/>
+        </w:numPr>
+      </w:pPr>
+      <w:r>
+        <w:t>Log of error has a mean zero rather than the value of the error have a mean zero.</w:t>
+      </w:r>
+    </w:p>
+    <w:p>
+      <w:pPr>
+        <w:pStyle w:val="ListParagraph"/>
+        <w:numPr>
+          <w:ilvl w:val="0"/>
+          <w:numId w:val="5"/>
+        </w:numPr>
+      </w:pPr>
+      <w:r>
+        <w:lastRenderedPageBreak/>
+        <w:t>Hyperbolic model</w:t>
+      </w:r>
+    </w:p>
+    <w:p>
+      <w:pPr>
+        <w:pStyle w:val="ListParagraph"/>
+        <w:numPr>
+          <w:ilvl w:val="1"/>
+          <w:numId w:val="5"/>
+        </w:numPr>
+      </w:pPr>
+      <w:r>
+        <w:t>Also called the reciprocal model</w:t>
+      </w:r>
+    </w:p>
+    <w:p>
+      <w:pPr>
+        <w:pStyle w:val="ListParagraph"/>
+        <w:numPr>
+          <w:ilvl w:val="1"/>
+          <w:numId w:val="5"/>
+        </w:numPr>
+      </w:pPr>
+      <w:r>
+        <w:t>See Eq. 5.18 on p. 63</w:t>
+      </w:r>
+    </w:p>
+    <w:p>
+      <w:pPr>
+        <w:pStyle w:val="ListParagraph"/>
+        <w:numPr>
+          <w:ilvl w:val="1"/>
+          <w:numId w:val="5"/>
+        </w:numPr>
+      </w:pPr>
+      <w:r>
+        <w:t xml:space="preserve">Y approaches </w:t>
+      </w:r>
+      <w:r>
+        <w:rPr>
+          <w:rFonts w:ascii="Times New Roman" w:hAnsi="Times New Roman" w:cs="Times New Roman"/>
+        </w:rPr>
+        <w:t>α</w:t>
+      </w:r>
+      <w:r>
+        <w:t xml:space="preserve"> as X gets infinitely large</w:t>
+      </w:r>
+    </w:p>
+    <w:p>
+      <w:pPr>
+        <w:pStyle w:val="ListParagraph"/>
+        <w:numPr>
+          <w:ilvl w:val="1"/>
+          <w:numId w:val="5"/>
+        </w:numPr>
+      </w:pPr>
+      <w:r>
+        <w:t xml:space="preserve">β &gt; </w:t>
+      </w:r>
+      <w:r>
+        <w:t>0</w:t>
+      </w:r>
+      <w:r>
+        <w:t xml:space="preserve"> </w:t>
+      </w:r>
+      <w:r>
+        <w:sym w:font="Wingdings" w:char="F0E0"/>
+      </w:r>
+      <w:r>
+        <w:t xml:space="preserve"> </w:t>
+      </w:r>
+      <w:r>
+        <w:t xml:space="preserve">Y approaches </w:t>
+      </w:r>
+      <w:r>
+        <w:rPr>
+          <w:rFonts w:ascii="Times New Roman" w:hAnsi="Times New Roman" w:cs="Times New Roman"/>
+        </w:rPr>
+        <w:t>α</w:t>
+      </w:r>
+      <w:r>
+        <w:t xml:space="preserve"> from below</w:t>
+      </w:r>
+    </w:p>
+    <w:p>
+      <w:pPr>
+        <w:pStyle w:val="ListParagraph"/>
+        <w:numPr>
+          <w:ilvl w:val="1"/>
+          <w:numId w:val="5"/>
+        </w:numPr>
+      </w:pPr>
+      <w:r>
+        <w:t xml:space="preserve">β &lt; </w:t>
+      </w:r>
+      <w:r>
+        <w:t>0</w:t>
+      </w:r>
+      <w:r>
+        <w:t xml:space="preserve"> </w:t>
+      </w:r>
+      <w:r>
+        <w:sym w:font="Wingdings" w:char="F0E0"/>
+      </w:r>
+      <w:r>
+        <w:t xml:space="preserve"> Y approaches α</w:t>
+      </w:r>
+      <w:r>
+        <w:t xml:space="preserve"> from above</w:t>
+      </w:r>
+    </w:p>
+    <w:p>
+      <w:pPr>
+        <w:pStyle w:val="ListParagraph"/>
+        <w:numPr>
+          <w:ilvl w:val="1"/>
+          <w:numId w:val="5"/>
+        </w:numPr>
+      </w:pPr>
+      <w:r>
+        <w:t xml:space="preserve">Y is always greater than </w:t>
+      </w:r>
+      <w:r>
+        <w:rPr>
+          <w:rFonts w:ascii="Times New Roman" w:hAnsi="Times New Roman" w:cs="Times New Roman"/>
+        </w:rPr>
+        <w:t>α</w:t>
+      </w:r>
+    </w:p>
+    <w:p>
+      <w:pPr>
+        <w:pStyle w:val="ListParagraph"/>
+        <w:numPr>
+          <w:ilvl w:val="1"/>
+          <w:numId w:val="5"/>
+        </w:numPr>
+      </w:pPr>
+      <w:r>
+        <w:t xml:space="preserve">Slope </w:t>
+      </w:r>
+      <w:r>
+        <w:rPr>
+          <w:rFonts w:ascii="Times New Roman" w:hAnsi="Times New Roman" w:cs="Times New Roman"/>
+        </w:rPr>
+        <w:t>β</w:t>
+      </w:r>
+      <w:r>
+        <w:t xml:space="preserve"> eventually approaches zero</w:t>
+      </w:r>
+    </w:p>
+    <w:p>
+      <w:pPr>
+        <w:pStyle w:val="ListParagraph"/>
+        <w:numPr>
+          <w:ilvl w:val="0"/>
+          <w:numId w:val="5"/>
+        </w:numPr>
+      </w:pPr>
+      <w:r>
+        <w:t>e</w:t>
+      </w:r>
+      <w:r>
+        <w:rPr>
+          <w:vertAlign w:val="superscript"/>
+        </w:rPr>
+        <w:t>(</w:t>
+      </w:r>
+      <w:r>
+        <w:rPr>
+          <w:rFonts w:ascii="Times New Roman" w:hAnsi="Times New Roman" w:cs="Times New Roman"/>
+          <w:vertAlign w:val="superscript"/>
+        </w:rPr>
+        <w:t>α</w:t>
+      </w:r>
+      <w:r>
+        <w:rPr>
+          <w:vertAlign w:val="superscript"/>
+        </w:rPr>
+        <w:t>+</w:t>
+      </w:r>
+      <w:r>
+        <w:rPr>
+          <w:rFonts w:ascii="Times New Roman" w:hAnsi="Times New Roman" w:cs="Times New Roman"/>
+          <w:vertAlign w:val="superscript"/>
+        </w:rPr>
+        <w:t>β</w:t>
+      </w:r>
+      <w:proofErr w:type="spellStart"/>
+      <w:r>
+        <w:rPr>
+          <w:vertAlign w:val="superscript"/>
+        </w:rPr>
+        <w:t>X+ε</w:t>
+      </w:r>
+      <w:proofErr w:type="spellEnd"/>
+      <w:r>
+        <w:rPr>
+          <w:vertAlign w:val="superscript"/>
+        </w:rPr>
+        <w:t>)</w:t>
+      </w:r>
+      <w:r>
+        <w:t xml:space="preserve"> exponential model</w:t>
+      </w:r>
+    </w:p>
+    <w:p>
+      <w:pPr>
+        <w:pStyle w:val="ListParagraph"/>
+        <w:numPr>
+          <w:ilvl w:val="1"/>
+          <w:numId w:val="5"/>
+        </w:numPr>
+      </w:pPr>
+      <w:r>
+        <w:t xml:space="preserve">Y-intercept of </w:t>
+      </w:r>
+      <w:r>
+        <w:t>e</w:t>
+      </w:r>
+      <w:r>
+        <w:rPr>
+          <w:rFonts w:ascii="Times New Roman" w:hAnsi="Times New Roman" w:cs="Times New Roman"/>
+          <w:vertAlign w:val="superscript"/>
+        </w:rPr>
+        <w:t>α</w:t>
+      </w:r>
+    </w:p>
+    <w:p>
+      <w:pPr>
+        <w:pStyle w:val="ListParagraph"/>
+        <w:numPr>
+          <w:ilvl w:val="1"/>
+          <w:numId w:val="5"/>
+        </w:numPr>
+      </w:pPr>
+      <w:r>
+        <w:t xml:space="preserve">β &lt; </w:t>
+      </w:r>
+      <w:r>
+        <w:t>0</w:t>
+      </w:r>
+      <w:r>
+        <w:t xml:space="preserve"> </w:t>
+      </w:r>
+      <w:r>
+        <w:sym w:font="Wingdings" w:char="F0E0"/>
+      </w:r>
+      <w:r>
+        <w:t xml:space="preserve"> </w:t>
+      </w:r>
+      <w:r>
+        <w:t>curve has negative slope throughout</w:t>
+      </w:r>
+    </w:p>
+    <w:p>
+      <w:pPr>
+        <w:pStyle w:val="ListParagraph"/>
+        <w:numPr>
+          <w:ilvl w:val="2"/>
+          <w:numId w:val="5"/>
+        </w:numPr>
+      </w:pPr>
+      <w:r>
+        <w:t xml:space="preserve">Slope </w:t>
+      </w:r>
+      <w:r>
+        <w:rPr>
+          <w:rFonts w:ascii="Times New Roman" w:hAnsi="Times New Roman" w:cs="Times New Roman"/>
+        </w:rPr>
+        <w:t>β</w:t>
+      </w:r>
+      <w:r>
+        <w:t xml:space="preserve"> </w:t>
+      </w:r>
+      <w:r>
+        <w:t>decreases in magnitude as X increases</w:t>
+      </w:r>
+    </w:p>
+    <w:p>
+      <w:pPr>
+        <w:pStyle w:val="ListParagraph"/>
+        <w:numPr>
+          <w:ilvl w:val="2"/>
+          <w:numId w:val="5"/>
+        </w:numPr>
+      </w:pPr>
+      <w:r>
+        <w:t>Curve approaches X axis as Y gets infinitely large</w:t>
+      </w:r>
+    </w:p>
+    <w:p>
+      <w:pPr>
+        <w:pStyle w:val="ListParagraph"/>
+        <w:numPr>
+          <w:ilvl w:val="2"/>
+          <w:numId w:val="5"/>
+        </w:numPr>
+      </w:pPr>
+      <w:r>
+        <w:t>Ratio of Y’ and Y’’ equals a constant value for any two values of X’ and X’’</w:t>
+      </w:r>
+    </w:p>
+    <w:p>
+      <w:pPr>
+        <w:pStyle w:val="ListParagraph"/>
+        <w:numPr>
+          <w:ilvl w:val="2"/>
+          <w:numId w:val="5"/>
+        </w:numPr>
+      </w:pPr>
+      <w:r>
+        <w:t xml:space="preserve">If X’-X’’=1, then the ratio of Y’ and Y’’ equals </w:t>
+      </w:r>
+      <w:r>
+        <w:t>e</w:t>
+      </w:r>
+      <w:r>
+        <w:rPr>
+          <w:rFonts w:ascii="Times New Roman" w:hAnsi="Times New Roman" w:cs="Times New Roman"/>
+          <w:vertAlign w:val="superscript"/>
+        </w:rPr>
+        <w:t>β</w:t>
+      </w:r>
+    </w:p>
+    <w:p>
+      <w:pPr>
+        <w:pStyle w:val="ListParagraph"/>
+        <w:numPr>
+          <w:ilvl w:val="1"/>
+          <w:numId w:val="5"/>
+        </w:numPr>
+      </w:pPr>
+      <w:r>
+        <w:rPr>
+          <w:rFonts w:ascii="Times New Roman" w:hAnsi="Times New Roman" w:cs="Times New Roman"/>
+        </w:rPr>
+        <w:t>Transform by taking the natural logarithm of both sides.</w:t>
       </w:r>
     </w:p>
     <w:p/>
     <w:p>
       <w:r>
-        <w:t>Dealing with Nonlinearity</w:t>
-      </w:r>
-    </w:p>
-    <w:p>
+        <w:t xml:space="preserve">Dealing with </w:t>
+      </w:r>
+      <w:proofErr w:type="spellStart"/>
+      <w:r>
+        <w:t>Nonadditivity</w:t>
+      </w:r>
+      <w:proofErr w:type="spellEnd"/>
+    </w:p>
+    <w:p>
+      <w:pPr>
+        <w:pStyle w:val="ListParagraph"/>
+        <w:numPr>
+          <w:ilvl w:val="0"/>
+          <w:numId w:val="6"/>
+        </w:numPr>
+      </w:pPr>
+      <w:r>
+        <w:t>Independent variables interact in influencing the dependent variable</w:t>
+      </w:r>
+    </w:p>
+    <w:p>
+      <w:pPr>
+        <w:pStyle w:val="ListParagraph"/>
+        <w:numPr>
+          <w:ilvl w:val="0"/>
+          <w:numId w:val="6"/>
+        </w:numPr>
+      </w:pPr>
+      <w:r>
+        <w:t>Dummy variable interactive model</w:t>
+      </w:r>
+    </w:p>
+    <w:p>
+      <w:pPr>
+        <w:pStyle w:val="ListParagraph"/>
+        <w:numPr>
+          <w:ilvl w:val="1"/>
+          <w:numId w:val="6"/>
+        </w:numPr>
+      </w:pPr>
+      <w:r>
+        <w:t>One of the independent variables is dichotomous</w:t>
+      </w:r>
+    </w:p>
+    <w:p>
+      <w:pPr>
+        <w:pStyle w:val="ListParagraph"/>
+        <w:numPr>
+          <w:ilvl w:val="1"/>
+          <w:numId w:val="6"/>
+        </w:numPr>
+      </w:pPr>
+      <w:r>
+        <w:t>Estimate coefficients through contextual regression analysis</w:t>
+      </w:r>
+    </w:p>
+    <w:p>
+      <w:pPr>
+        <w:pStyle w:val="ListParagraph"/>
+        <w:numPr>
+          <w:ilvl w:val="2"/>
+          <w:numId w:val="6"/>
+        </w:numPr>
+      </w:pPr>
+      <w:r>
+        <w:t>Develop two regression equations</w:t>
+      </w:r>
+    </w:p>
+    <w:p>
+      <w:pPr>
+        <w:pStyle w:val="ListParagraph"/>
+        <w:numPr>
+          <w:ilvl w:val="0"/>
+          <w:numId w:val="6"/>
+        </w:numPr>
+      </w:pPr>
+      <w:r>
+        <w:t>Multiplicative model</w:t>
+      </w:r>
+    </w:p>
+    <w:p>
+      <w:pPr>
+        <w:pStyle w:val="ListParagraph"/>
+        <w:numPr>
+          <w:ilvl w:val="1"/>
+          <w:numId w:val="6"/>
+        </w:numPr>
+      </w:pPr>
+      <w:r>
+        <w:t>Two independent variables are both measured at the interval level</w:t>
+      </w:r>
+    </w:p>
+    <w:p>
+      <w:pPr>
+        <w:pStyle w:val="ListParagraph"/>
+        <w:numPr>
+          <w:ilvl w:val="1"/>
+          <w:numId w:val="6"/>
+        </w:numPr>
+      </w:pPr>
+      <w:r>
+        <w:t>See Eq. 5.34 on p. 67</w:t>
+      </w:r>
+    </w:p>
+    <w:p>
+      <w:pPr>
+        <w:pStyle w:val="ListParagraph"/>
+        <w:numPr>
+          <w:ilvl w:val="1"/>
+          <w:numId w:val="6"/>
+        </w:numPr>
+      </w:pPr>
+      <w:r>
+        <w:t>Y-intercept represents the expected value of Y when both independent variables equal zero</w:t>
+      </w:r>
+    </w:p>
+    <w:p>
+      <w:pPr>
+        <w:pStyle w:val="ListParagraph"/>
+        <w:numPr>
+          <w:ilvl w:val="1"/>
+          <w:numId w:val="6"/>
+        </w:numPr>
+      </w:pPr>
+      <w:r>
+        <w:rPr>
+          <w:rFonts w:ascii="Times New Roman" w:hAnsi="Times New Roman" w:cs="Times New Roman"/>
+        </w:rPr>
+        <w:t>β</w:t>
+      </w:r>
+      <w:r>
+        <w:rPr>
+          <w:vertAlign w:val="subscript"/>
+        </w:rPr>
+        <w:t>3</w:t>
+      </w:r>
+      <w:r>
+        <w:t xml:space="preserve"> equals the amount of change in the slope of the relationship between X</w:t>
+      </w:r>
+      <w:r>
+        <w:rPr>
+          <w:vertAlign w:val="subscript"/>
+        </w:rPr>
+        <w:t xml:space="preserve">1 </w:t>
+      </w:r>
+      <w:r>
+        <w:t>and Y associated with a unit increase in X</w:t>
+      </w:r>
+      <w:r>
+        <w:rPr>
+          <w:vertAlign w:val="subscript"/>
+        </w:rPr>
+        <w:t>2</w:t>
+      </w:r>
+      <w:r>
+        <w:t xml:space="preserve"> (or the other way around with the independent variables)</w:t>
+      </w:r>
+    </w:p>
+    <w:p>
+      <w:pPr>
+        <w:pStyle w:val="ListParagraph"/>
+        <w:numPr>
+          <w:ilvl w:val="1"/>
+          <w:numId w:val="6"/>
+        </w:numPr>
+      </w:pPr>
+      <w:r>
+        <w:t>Create a new variable to equal to the multiplicative and perform regression</w:t>
+      </w:r>
+    </w:p>
+    <w:p>
+      <w:pPr>
+        <w:pStyle w:val="ListParagraph"/>
+        <w:numPr>
+          <w:ilvl w:val="2"/>
+          <w:numId w:val="6"/>
+        </w:numPr>
+      </w:pPr>
+      <w:r>
+        <w:t>See Eq. 5.40 on p. 68</w:t>
+      </w:r>
+    </w:p>
+    <w:p>
+      <w:pPr>
+        <w:pStyle w:val="ListParagraph"/>
+        <w:numPr>
+          <w:ilvl w:val="2"/>
+          <w:numId w:val="6"/>
+        </w:numPr>
+      </w:pPr>
+      <w:r>
+        <w:t>Perfect collinearity is impossible</w:t>
+      </w:r>
+    </w:p>
+    <w:p>
+      <w:pPr>
+        <w:pStyle w:val="ListParagraph"/>
+        <w:numPr>
+          <w:ilvl w:val="2"/>
+          <w:numId w:val="6"/>
+        </w:numPr>
+      </w:pPr>
+      <w:r>
+        <w:t>High degree of multicollinearity is possible; test for multicollinearity</w:t>
+      </w:r>
+    </w:p>
+    <w:p>
+      <w:pPr>
+        <w:pStyle w:val="ListParagraph"/>
+        <w:numPr>
+          <w:ilvl w:val="1"/>
+          <w:numId w:val="6"/>
+        </w:numPr>
+      </w:pPr>
+      <w:r>
+        <w:t>Interpretation of coefficients</w:t>
+      </w:r>
+    </w:p>
+    <w:p>
+      <w:pPr>
+        <w:pStyle w:val="ListParagraph"/>
+        <w:numPr>
+          <w:ilvl w:val="2"/>
+          <w:numId w:val="6"/>
+        </w:numPr>
+      </w:pPr>
+      <w:r>
+        <w:rPr>
+          <w:rFonts w:ascii="Times New Roman" w:hAnsi="Times New Roman" w:cs="Times New Roman"/>
+        </w:rPr>
+        <w:t>β</w:t>
+      </w:r>
+      <w:r>
+        <w:rPr>
+          <w:vertAlign w:val="subscript"/>
+        </w:rPr>
+        <w:t>1</w:t>
+      </w:r>
+      <w:r>
+        <w:t xml:space="preserve"> and </w:t>
+      </w:r>
+      <w:r>
+        <w:rPr>
+          <w:rFonts w:ascii="Times New Roman" w:hAnsi="Times New Roman" w:cs="Times New Roman"/>
+        </w:rPr>
+        <w:t>β</w:t>
+      </w:r>
+      <w:r>
+        <w:rPr>
+          <w:vertAlign w:val="subscript"/>
+        </w:rPr>
+        <w:t>2</w:t>
+      </w:r>
+      <w:r>
+        <w:t xml:space="preserve"> are estimates of conditional effects</w:t>
+      </w:r>
+    </w:p>
+    <w:p>
+      <w:pPr>
+        <w:pStyle w:val="ListParagraph"/>
+        <w:numPr>
+          <w:ilvl w:val="3"/>
+          <w:numId w:val="6"/>
+        </w:numPr>
+      </w:pPr>
+      <w:r>
+        <w:t>Estimates of the change in Y associated with a unit increase in one independent variable under the condition that the other indepe</w:t>
+      </w:r>
+      <w:r>
+        <w:t>ndent variable is equal to zero.</w:t>
+      </w:r>
+    </w:p>
+    <w:p>
+      <w:pPr>
+        <w:pStyle w:val="ListParagraph"/>
+        <w:numPr>
+          <w:ilvl w:val="3"/>
+          <w:numId w:val="6"/>
+        </w:numPr>
+      </w:pPr>
+      <w:r>
+        <w:t>Conditional effects can be obtained for any fixed value of either independent variable.</w:t>
+      </w:r>
+    </w:p>
+    <w:p>
+      <w:pPr>
+        <w:pStyle w:val="ListParagraph"/>
+        <w:numPr>
+          <w:ilvl w:val="3"/>
+          <w:numId w:val="6"/>
+        </w:numPr>
+      </w:pPr>
+      <w:r>
+        <w:t>Standard errors are also conditional.</w:t>
+      </w:r>
       <w:bookmarkStart w:id="0" w:name="_GoBack"/>
       <w:bookmarkEnd w:id="0"/>
     </w:p>
@@ -949,7 +2038,7 @@
         <w:b/>
         <w:noProof/>
       </w:rPr>
-      <w:t>2</w:t>
+      <w:t>3</w:t>
     </w:r>
     <w:r>
       <w:rPr>
@@ -983,7 +2072,7 @@
         <w:b/>
         <w:noProof/>
       </w:rPr>
-      <w:t>2</w:t>
+      <w:t>3</w:t>
     </w:r>
     <w:r>
       <w:rPr>
@@ -1003,6 +2092,119 @@
 <file path=word/numbering.xml><?xml version="1.0" encoding="utf-8"?>
 <w:numbering xmlns:wpc="http://schemas.microsoft.com/office/word/2010/wordprocessingCanvas" xmlns:mc="http://schemas.openxmlformats.org/markup-compatibility/2006" xmlns:o="urn:schemas-microsoft-com:office:office" xmlns:r="http://schemas.openxmlformats.org/officeDocument/2006/relationships" xmlns:m="http://schemas.openxmlformats.org/officeDocument/2006/math" xmlns:v="urn:schemas-microsoft-com:vml" xmlns:wp14="http://schemas.microsoft.com/office/word/2010/wordprocessingDrawing" xmlns:wp="http://schemas.openxmlformats.org/drawingml/2006/wordprocessingDrawing" xmlns:w10="urn:schemas-microsoft-com:office:word" xmlns:w="http://schemas.openxmlformats.org/wordprocessingml/2006/main" xmlns:w14="http://schemas.microsoft.com/office/word/2010/wordml" xmlns:wpg="http://schemas.microsoft.com/office/word/2010/wordprocessingGroup" xmlns:wpi="http://schemas.microsoft.com/office/word/2010/wordprocessingInk" xmlns:wne="http://schemas.microsoft.com/office/word/2006/wordml" xmlns:wps="http://schemas.microsoft.com/office/word/2010/wordprocessingShape" mc:Ignorable="w14 wp14">
   <w:abstractNum w:abstractNumId="0">
+    <w:nsid w:val="377D71A9"/>
+    <w:multiLevelType w:val="hybridMultilevel"/>
+    <w:tmpl w:val="6B923804"/>
+    <w:lvl w:ilvl="0" w:tplc="04090001">
+      <w:start w:val="1"/>
+      <w:numFmt w:val="bullet"/>
+      <w:lvlText w:val=""/>
+      <w:lvlJc w:val="left"/>
+      <w:pPr>
+        <w:ind w:left="720" w:hanging="360"/>
+      </w:pPr>
+      <w:rPr>
+        <w:rFonts w:ascii="Symbol" w:hAnsi="Symbol" w:hint="default"/>
+      </w:rPr>
+    </w:lvl>
+    <w:lvl w:ilvl="1" w:tplc="04090003">
+      <w:start w:val="1"/>
+      <w:numFmt w:val="bullet"/>
+      <w:lvlText w:val="o"/>
+      <w:lvlJc w:val="left"/>
+      <w:pPr>
+        <w:ind w:left="1440" w:hanging="360"/>
+      </w:pPr>
+      <w:rPr>
+        <w:rFonts w:ascii="Courier New" w:hAnsi="Courier New" w:cs="Courier New" w:hint="default"/>
+      </w:rPr>
+    </w:lvl>
+    <w:lvl w:ilvl="2" w:tplc="04090005">
+      <w:start w:val="1"/>
+      <w:numFmt w:val="bullet"/>
+      <w:lvlText w:val=""/>
+      <w:lvlJc w:val="left"/>
+      <w:pPr>
+        <w:ind w:left="2160" w:hanging="360"/>
+      </w:pPr>
+      <w:rPr>
+        <w:rFonts w:ascii="Wingdings" w:hAnsi="Wingdings" w:hint="default"/>
+      </w:rPr>
+    </w:lvl>
+    <w:lvl w:ilvl="3" w:tplc="04090001" w:tentative="1">
+      <w:start w:val="1"/>
+      <w:numFmt w:val="bullet"/>
+      <w:lvlText w:val=""/>
+      <w:lvlJc w:val="left"/>
+      <w:pPr>
+        <w:ind w:left="2880" w:hanging="360"/>
+      </w:pPr>
+      <w:rPr>
+        <w:rFonts w:ascii="Symbol" w:hAnsi="Symbol" w:hint="default"/>
+      </w:rPr>
+    </w:lvl>
+    <w:lvl w:ilvl="4" w:tplc="04090003" w:tentative="1">
+      <w:start w:val="1"/>
+      <w:numFmt w:val="bullet"/>
+      <w:lvlText w:val="o"/>
+      <w:lvlJc w:val="left"/>
+      <w:pPr>
+        <w:ind w:left="3600" w:hanging="360"/>
+      </w:pPr>
+      <w:rPr>
+        <w:rFonts w:ascii="Courier New" w:hAnsi="Courier New" w:cs="Courier New" w:hint="default"/>
+      </w:rPr>
+    </w:lvl>
+    <w:lvl w:ilvl="5" w:tplc="04090005" w:tentative="1">
+      <w:start w:val="1"/>
+      <w:numFmt w:val="bullet"/>
+      <w:lvlText w:val=""/>
+      <w:lvlJc w:val="left"/>
+      <w:pPr>
+        <w:ind w:left="4320" w:hanging="360"/>
+      </w:pPr>
+      <w:rPr>
+        <w:rFonts w:ascii="Wingdings" w:hAnsi="Wingdings" w:hint="default"/>
+      </w:rPr>
+    </w:lvl>
+    <w:lvl w:ilvl="6" w:tplc="04090001" w:tentative="1">
+      <w:start w:val="1"/>
+      <w:numFmt w:val="bullet"/>
+      <w:lvlText w:val=""/>
+      <w:lvlJc w:val="left"/>
+      <w:pPr>
+        <w:ind w:left="5040" w:hanging="360"/>
+      </w:pPr>
+      <w:rPr>
+        <w:rFonts w:ascii="Symbol" w:hAnsi="Symbol" w:hint="default"/>
+      </w:rPr>
+    </w:lvl>
+    <w:lvl w:ilvl="7" w:tplc="04090003" w:tentative="1">
+      <w:start w:val="1"/>
+      <w:numFmt w:val="bullet"/>
+      <w:lvlText w:val="o"/>
+      <w:lvlJc w:val="left"/>
+      <w:pPr>
+        <w:ind w:left="5760" w:hanging="360"/>
+      </w:pPr>
+      <w:rPr>
+        <w:rFonts w:ascii="Courier New" w:hAnsi="Courier New" w:cs="Courier New" w:hint="default"/>
+      </w:rPr>
+    </w:lvl>
+    <w:lvl w:ilvl="8" w:tplc="04090005" w:tentative="1">
+      <w:start w:val="1"/>
+      <w:numFmt w:val="bullet"/>
+      <w:lvlText w:val=""/>
+      <w:lvlJc w:val="left"/>
+      <w:pPr>
+        <w:ind w:left="6480" w:hanging="360"/>
+      </w:pPr>
+      <w:rPr>
+        <w:rFonts w:ascii="Wingdings" w:hAnsi="Wingdings" w:hint="default"/>
+      </w:rPr>
+    </w:lvl>
+  </w:abstractNum>
+  <w:abstractNum w:abstractNumId="1">
     <w:nsid w:val="3C042912"/>
     <w:multiLevelType w:val="hybridMultilevel"/>
     <w:tmpl w:val="966070B6"/>
@@ -1088,7 +2290,7 @@
       </w:pPr>
     </w:lvl>
   </w:abstractNum>
-  <w:abstractNum w:abstractNumId="1">
+  <w:abstractNum w:abstractNumId="2">
     <w:nsid w:val="4F0C49A3"/>
     <w:multiLevelType w:val="hybridMultilevel"/>
     <w:tmpl w:val="4F82C530"/>
@@ -1201,7 +2403,120 @@
       </w:rPr>
     </w:lvl>
   </w:abstractNum>
-  <w:abstractNum w:abstractNumId="2">
+  <w:abstractNum w:abstractNumId="3">
+    <w:nsid w:val="7161751F"/>
+    <w:multiLevelType w:val="hybridMultilevel"/>
+    <w:tmpl w:val="CA107874"/>
+    <w:lvl w:ilvl="0" w:tplc="04090001">
+      <w:start w:val="1"/>
+      <w:numFmt w:val="bullet"/>
+      <w:lvlText w:val=""/>
+      <w:lvlJc w:val="left"/>
+      <w:pPr>
+        <w:ind w:left="720" w:hanging="360"/>
+      </w:pPr>
+      <w:rPr>
+        <w:rFonts w:ascii="Symbol" w:hAnsi="Symbol" w:hint="default"/>
+      </w:rPr>
+    </w:lvl>
+    <w:lvl w:ilvl="1" w:tplc="04090003">
+      <w:start w:val="1"/>
+      <w:numFmt w:val="bullet"/>
+      <w:lvlText w:val="o"/>
+      <w:lvlJc w:val="left"/>
+      <w:pPr>
+        <w:ind w:left="1440" w:hanging="360"/>
+      </w:pPr>
+      <w:rPr>
+        <w:rFonts w:ascii="Courier New" w:hAnsi="Courier New" w:cs="Courier New" w:hint="default"/>
+      </w:rPr>
+    </w:lvl>
+    <w:lvl w:ilvl="2" w:tplc="04090005">
+      <w:start w:val="1"/>
+      <w:numFmt w:val="bullet"/>
+      <w:lvlText w:val=""/>
+      <w:lvlJc w:val="left"/>
+      <w:pPr>
+        <w:ind w:left="2160" w:hanging="360"/>
+      </w:pPr>
+      <w:rPr>
+        <w:rFonts w:ascii="Wingdings" w:hAnsi="Wingdings" w:hint="default"/>
+      </w:rPr>
+    </w:lvl>
+    <w:lvl w:ilvl="3" w:tplc="04090001">
+      <w:start w:val="1"/>
+      <w:numFmt w:val="bullet"/>
+      <w:lvlText w:val=""/>
+      <w:lvlJc w:val="left"/>
+      <w:pPr>
+        <w:ind w:left="2880" w:hanging="360"/>
+      </w:pPr>
+      <w:rPr>
+        <w:rFonts w:ascii="Symbol" w:hAnsi="Symbol" w:hint="default"/>
+      </w:rPr>
+    </w:lvl>
+    <w:lvl w:ilvl="4" w:tplc="04090003" w:tentative="1">
+      <w:start w:val="1"/>
+      <w:numFmt w:val="bullet"/>
+      <w:lvlText w:val="o"/>
+      <w:lvlJc w:val="left"/>
+      <w:pPr>
+        <w:ind w:left="3600" w:hanging="360"/>
+      </w:pPr>
+      <w:rPr>
+        <w:rFonts w:ascii="Courier New" w:hAnsi="Courier New" w:cs="Courier New" w:hint="default"/>
+      </w:rPr>
+    </w:lvl>
+    <w:lvl w:ilvl="5" w:tplc="04090005" w:tentative="1">
+      <w:start w:val="1"/>
+      <w:numFmt w:val="bullet"/>
+      <w:lvlText w:val=""/>
+      <w:lvlJc w:val="left"/>
+      <w:pPr>
+        <w:ind w:left="4320" w:hanging="360"/>
+      </w:pPr>
+      <w:rPr>
+        <w:rFonts w:ascii="Wingdings" w:hAnsi="Wingdings" w:hint="default"/>
+      </w:rPr>
+    </w:lvl>
+    <w:lvl w:ilvl="6" w:tplc="04090001" w:tentative="1">
+      <w:start w:val="1"/>
+      <w:numFmt w:val="bullet"/>
+      <w:lvlText w:val=""/>
+      <w:lvlJc w:val="left"/>
+      <w:pPr>
+        <w:ind w:left="5040" w:hanging="360"/>
+      </w:pPr>
+      <w:rPr>
+        <w:rFonts w:ascii="Symbol" w:hAnsi="Symbol" w:hint="default"/>
+      </w:rPr>
+    </w:lvl>
+    <w:lvl w:ilvl="7" w:tplc="04090003" w:tentative="1">
+      <w:start w:val="1"/>
+      <w:numFmt w:val="bullet"/>
+      <w:lvlText w:val="o"/>
+      <w:lvlJc w:val="left"/>
+      <w:pPr>
+        <w:ind w:left="5760" w:hanging="360"/>
+      </w:pPr>
+      <w:rPr>
+        <w:rFonts w:ascii="Courier New" w:hAnsi="Courier New" w:cs="Courier New" w:hint="default"/>
+      </w:rPr>
+    </w:lvl>
+    <w:lvl w:ilvl="8" w:tplc="04090005" w:tentative="1">
+      <w:start w:val="1"/>
+      <w:numFmt w:val="bullet"/>
+      <w:lvlText w:val=""/>
+      <w:lvlJc w:val="left"/>
+      <w:pPr>
+        <w:ind w:left="6480" w:hanging="360"/>
+      </w:pPr>
+      <w:rPr>
+        <w:rFonts w:ascii="Wingdings" w:hAnsi="Wingdings" w:hint="default"/>
+      </w:rPr>
+    </w:lvl>
+  </w:abstractNum>
+  <w:abstractNum w:abstractNumId="4">
     <w:nsid w:val="79603480"/>
     <w:multiLevelType w:val="hybridMultilevel"/>
     <w:tmpl w:val="85F48084"/>
@@ -1314,7 +2629,7 @@
       </w:rPr>
     </w:lvl>
   </w:abstractNum>
-  <w:abstractNum w:abstractNumId="3">
+  <w:abstractNum w:abstractNumId="5">
     <w:nsid w:val="7D4E6858"/>
     <w:multiLevelType w:val="hybridMultilevel"/>
     <w:tmpl w:val="83143098"/>
@@ -1428,15 +2743,21 @@
     </w:lvl>
   </w:abstractNum>
   <w:num w:numId="1">
+    <w:abstractNumId w:val="1"/>
+  </w:num>
+  <w:num w:numId="2">
+    <w:abstractNumId w:val="2"/>
+  </w:num>
+  <w:num w:numId="3">
+    <w:abstractNumId w:val="4"/>
+  </w:num>
+  <w:num w:numId="4">
+    <w:abstractNumId w:val="5"/>
+  </w:num>
+  <w:num w:numId="5">
     <w:abstractNumId w:val="0"/>
   </w:num>
-  <w:num w:numId="2">
-    <w:abstractNumId w:val="1"/>
-  </w:num>
-  <w:num w:numId="3">
-    <w:abstractNumId w:val="2"/>
-  </w:num>
-  <w:num w:numId="4">
+  <w:num w:numId="6">
     <w:abstractNumId w:val="3"/>
   </w:num>
 </w:numbering>
@@ -1601,7 +2922,6 @@
   <w:style w:type="character" w:default="1" w:styleId="DefaultParagraphFont">
     <w:name w:val="Default Paragraph Font"/>
     <w:uiPriority w:val="1"/>
-    <w:semiHidden/>
     <w:unhideWhenUsed/>
   </w:style>
   <w:style w:type="table" w:default="1" w:styleId="TableNormal">
@@ -1877,7 +3197,6 @@
   <w:style w:type="character" w:default="1" w:styleId="DefaultParagraphFont">
     <w:name w:val="Default Paragraph Font"/>
     <w:uiPriority w:val="1"/>
-    <w:semiHidden/>
     <w:unhideWhenUsed/>
   </w:style>
   <w:style w:type="table" w:default="1" w:styleId="TableNormal">

</xml_diff>

<commit_message>
Completed notes on Berry & Feldman (1985) chapter 5
</commit_message>
<xml_diff>
--- a/Notes/BerryFeldman_1985_Multiple-Regression-in-Practice.docx
+++ b/Notes/BerryFeldman_1985_Multiple-Regression-in-Practice.docx
@@ -8,6 +8,8 @@
           <w:b/>
         </w:rPr>
       </w:pPr>
+      <w:bookmarkStart w:id="0" w:name="_GoBack"/>
+      <w:bookmarkEnd w:id="0"/>
       <w:r>
         <w:rPr>
           <w:b/>
@@ -902,10 +904,7 @@
         <w:t>i</w:t>
       </w:r>
       <w:r>
-        <w:t xml:space="preserve"> as distinct variables (e.g., </w:t>
-      </w:r>
-      <w:r>
-        <w:t>X</w:t>
+        <w:t xml:space="preserve"> as distinct variables (e.g., X</w:t>
       </w:r>
       <w:r>
         <w:rPr>
@@ -1204,22 +1203,13 @@
         <w:t>β</w:t>
       </w:r>
       <w:r>
-        <w:t xml:space="preserve"> </w:t>
-      </w:r>
-      <w:r>
-        <w:t>&lt;</w:t>
-      </w:r>
-      <w:r>
-        <w:t xml:space="preserve"> 1 </w:t>
+        <w:t xml:space="preserve"> &lt; 1 </w:t>
       </w:r>
       <w:r>
         <w:sym w:font="Wingdings" w:char="F0E0"/>
       </w:r>
       <w:r>
-        <w:t xml:space="preserve"> slope de</w:t>
-      </w:r>
-      <w:r>
-        <w:t>creases as X increases</w:t>
+        <w:t xml:space="preserve"> slope decreases as X increases</w:t>
       </w:r>
     </w:p>
     <w:p>
@@ -1506,10 +1496,7 @@
         </w:numPr>
       </w:pPr>
       <w:r>
-        <w:t xml:space="preserve">Y-intercept of </w:t>
-      </w:r>
-      <w:r>
-        <w:t>e</w:t>
+        <w:t>Y-intercept of e</w:t>
       </w:r>
       <w:r>
         <w:rPr>
@@ -1564,10 +1551,7 @@
         <w:t>β</w:t>
       </w:r>
       <w:r>
-        <w:t xml:space="preserve"> </w:t>
-      </w:r>
-      <w:r>
-        <w:t>decreases in magnitude as X increases</w:t>
+        <w:t xml:space="preserve"> decreases in magnitude as X increases</w:t>
       </w:r>
     </w:p>
     <w:p>
@@ -1603,10 +1587,7 @@
         </w:numPr>
       </w:pPr>
       <w:r>
-        <w:t xml:space="preserve">If X’-X’’=1, then the ratio of Y’ and Y’’ equals </w:t>
-      </w:r>
-      <w:r>
-        <w:t>e</w:t>
+        <w:t>If X’-X’’=1, then the ratio of Y’ and Y’’ equals e</w:t>
       </w:r>
       <w:r>
         <w:rPr>
@@ -1922,16 +1903,331 @@
       <w:pPr>
         <w:pStyle w:val="ListParagraph"/>
         <w:numPr>
+          <w:ilvl w:val="2"/>
+          <w:numId w:val="6"/>
+        </w:numPr>
+      </w:pPr>
+      <w:r>
+        <w:t>Standard errors are also conditional.</w:t>
+      </w:r>
+    </w:p>
+    <w:p>
+      <w:pPr>
+        <w:pStyle w:val="ListParagraph"/>
+        <w:numPr>
           <w:ilvl w:val="3"/>
           <w:numId w:val="6"/>
         </w:numPr>
       </w:pPr>
       <w:r>
-        <w:t>Standard errors are also conditional.</w:t>
-      </w:r>
-      <w:bookmarkStart w:id="0" w:name="_GoBack"/>
-      <w:bookmarkEnd w:id="0"/>
-    </w:p>
+        <w:t>Variability of β</w:t>
+      </w:r>
+      <w:r>
+        <w:rPr>
+          <w:vertAlign w:val="subscript"/>
+        </w:rPr>
+        <w:t>1</w:t>
+      </w:r>
+      <w:r>
+        <w:t xml:space="preserve"> when X</w:t>
+      </w:r>
+      <w:r>
+        <w:rPr>
+          <w:vertAlign w:val="subscript"/>
+        </w:rPr>
+        <w:t>2</w:t>
+      </w:r>
+      <w:r>
+        <w:t xml:space="preserve"> is fixed at zero</w:t>
+      </w:r>
+    </w:p>
+    <w:p>
+      <w:pPr>
+        <w:pStyle w:val="ListParagraph"/>
+        <w:numPr>
+          <w:ilvl w:val="3"/>
+          <w:numId w:val="6"/>
+        </w:numPr>
+      </w:pPr>
+      <w:r>
+        <w:t>Variability of β</w:t>
+      </w:r>
+      <w:r>
+        <w:rPr>
+          <w:vertAlign w:val="subscript"/>
+        </w:rPr>
+        <w:t>2</w:t>
+      </w:r>
+      <w:r>
+        <w:t xml:space="preserve"> when X</w:t>
+      </w:r>
+      <w:r>
+        <w:rPr>
+          <w:vertAlign w:val="subscript"/>
+        </w:rPr>
+        <w:t>1</w:t>
+      </w:r>
+      <w:r>
+        <w:t xml:space="preserve"> is fixed at zero</w:t>
+      </w:r>
+    </w:p>
+    <w:p>
+      <w:pPr>
+        <w:pStyle w:val="ListParagraph"/>
+        <w:numPr>
+          <w:ilvl w:val="3"/>
+          <w:numId w:val="6"/>
+        </w:numPr>
+      </w:pPr>
+      <w:r>
+        <w:lastRenderedPageBreak/>
+        <w:t>Variability estimates will be different when the independent variables are fixed at nonzero numbers.</w:t>
+      </w:r>
+    </w:p>
+    <w:p>
+      <w:pPr>
+        <w:pStyle w:val="ListParagraph"/>
+        <w:numPr>
+          <w:ilvl w:val="3"/>
+          <w:numId w:val="6"/>
+        </w:numPr>
+      </w:pPr>
+      <w:r>
+        <w:t>Significance tests must be conditional also.</w:t>
+      </w:r>
+    </w:p>
+    <w:p>
+      <w:pPr>
+        <w:pStyle w:val="ListParagraph"/>
+        <w:numPr>
+          <w:ilvl w:val="3"/>
+          <w:numId w:val="6"/>
+        </w:numPr>
+      </w:pPr>
+      <w:r>
+        <w:t>Determine whether an independent variable has a significant effect on the dependent variable at a particular value of the other independent variable.</w:t>
+      </w:r>
+    </w:p>
+    <w:p>
+      <w:pPr>
+        <w:pStyle w:val="ListParagraph"/>
+        <w:numPr>
+          <w:ilvl w:val="0"/>
+          <w:numId w:val="6"/>
+        </w:numPr>
+      </w:pPr>
+      <w:r>
+        <w:t>Nonlinear interactive model</w:t>
+      </w:r>
+    </w:p>
+    <w:p>
+      <w:pPr>
+        <w:pStyle w:val="ListParagraph"/>
+        <w:numPr>
+          <w:ilvl w:val="1"/>
+          <w:numId w:val="6"/>
+        </w:numPr>
+      </w:pPr>
+      <w:r>
+        <w:t xml:space="preserve">Both </w:t>
+      </w:r>
+      <w:proofErr w:type="spellStart"/>
+      <w:r>
+        <w:t>nonadditive</w:t>
+      </w:r>
+      <w:proofErr w:type="spellEnd"/>
+      <w:r>
+        <w:t xml:space="preserve"> and nonlinear</w:t>
+      </w:r>
+    </w:p>
+    <w:p>
+      <w:pPr>
+        <w:pStyle w:val="ListParagraph"/>
+        <w:numPr>
+          <w:ilvl w:val="1"/>
+          <w:numId w:val="6"/>
+        </w:numPr>
+      </w:pPr>
+      <w:r>
+        <w:t>Modify exponential model to include a second independent variable</w:t>
+      </w:r>
+      <w:r>
+        <w:t>.</w:t>
+      </w:r>
+    </w:p>
+    <w:p>
+      <w:pPr>
+        <w:pStyle w:val="ListParagraph"/>
+        <w:numPr>
+          <w:ilvl w:val="1"/>
+          <w:numId w:val="6"/>
+        </w:numPr>
+      </w:pPr>
+      <w:r>
+        <w:t>Slopes of both relationships depend on the level of both independent variable</w:t>
+      </w:r>
+      <w:r>
+        <w:t>s</w:t>
+      </w:r>
+      <w:r>
+        <w:t>.</w:t>
+      </w:r>
+    </w:p>
+    <w:p>
+      <w:pPr>
+        <w:pStyle w:val="ListParagraph"/>
+        <w:numPr>
+          <w:ilvl w:val="1"/>
+          <w:numId w:val="6"/>
+        </w:numPr>
+      </w:pPr>
+      <w:r>
+        <w:t>Coefficients determined by taking the logarithm of both sides of the equation.</w:t>
+      </w:r>
+    </w:p>
+    <w:p>
+      <w:pPr>
+        <w:pStyle w:val="ListParagraph"/>
+        <w:numPr>
+          <w:ilvl w:val="0"/>
+          <w:numId w:val="6"/>
+        </w:numPr>
+      </w:pPr>
+      <w:r>
+        <w:t xml:space="preserve">All </w:t>
+      </w:r>
+      <w:proofErr w:type="spellStart"/>
+      <w:r>
+        <w:t>nonadditive</w:t>
+      </w:r>
+      <w:proofErr w:type="spellEnd"/>
+      <w:r>
+        <w:t xml:space="preserve"> models can be expanded to include more than two conceptual models.</w:t>
+      </w:r>
+    </w:p>
+    <w:p/>
+    <w:p>
+      <w:r>
+        <w:t xml:space="preserve">Some Warnings about Nonlinear and </w:t>
+      </w:r>
+      <w:proofErr w:type="spellStart"/>
+      <w:r>
+        <w:t>Nonadditive</w:t>
+      </w:r>
+      <w:proofErr w:type="spellEnd"/>
+      <w:r>
+        <w:t xml:space="preserve"> Specifications</w:t>
+      </w:r>
+    </w:p>
+    <w:p>
+      <w:pPr>
+        <w:pStyle w:val="ListParagraph"/>
+        <w:numPr>
+          <w:ilvl w:val="0"/>
+          <w:numId w:val="7"/>
+        </w:numPr>
+      </w:pPr>
+      <w:r>
+        <w:t>Models may contain different types of error terms</w:t>
+      </w:r>
+    </w:p>
+    <w:p>
+      <w:pPr>
+        <w:pStyle w:val="ListParagraph"/>
+        <w:numPr>
+          <w:ilvl w:val="1"/>
+          <w:numId w:val="7"/>
+        </w:numPr>
+      </w:pPr>
+      <w:r>
+        <w:t>Additive error term</w:t>
+      </w:r>
+    </w:p>
+    <w:p>
+      <w:pPr>
+        <w:pStyle w:val="ListParagraph"/>
+        <w:numPr>
+          <w:ilvl w:val="1"/>
+          <w:numId w:val="7"/>
+        </w:numPr>
+      </w:pPr>
+      <w:r>
+        <w:t>Multiplicative disturbance term</w:t>
+      </w:r>
+    </w:p>
+    <w:p>
+      <w:pPr>
+        <w:pStyle w:val="ListParagraph"/>
+        <w:numPr>
+          <w:ilvl w:val="1"/>
+          <w:numId w:val="7"/>
+        </w:numPr>
+      </w:pPr>
+      <w:r>
+        <w:t>Consider whether assumptions about the error term are consistent with the situation</w:t>
+      </w:r>
+    </w:p>
+    <w:p>
+      <w:pPr>
+        <w:pStyle w:val="ListParagraph"/>
+        <w:numPr>
+          <w:ilvl w:val="0"/>
+          <w:numId w:val="7"/>
+        </w:numPr>
+      </w:pPr>
+      <w:r>
+        <w:t>Ensure that the transformation is defined for all possible values of the variable</w:t>
+      </w:r>
+    </w:p>
+    <w:p>
+      <w:pPr>
+        <w:pStyle w:val="ListParagraph"/>
+        <w:numPr>
+          <w:ilvl w:val="1"/>
+          <w:numId w:val="7"/>
+        </w:numPr>
+      </w:pPr>
+      <w:r>
+        <w:t>Measurement scale may need to be converted</w:t>
+      </w:r>
+    </w:p>
+    <w:p>
+      <w:pPr>
+        <w:pStyle w:val="ListParagraph"/>
+        <w:numPr>
+          <w:ilvl w:val="1"/>
+          <w:numId w:val="7"/>
+        </w:numPr>
+      </w:pPr>
+      <w:r>
+        <w:t>Not appropriate if variable has a ratio scale</w:t>
+      </w:r>
+    </w:p>
+    <w:p>
+      <w:pPr>
+        <w:pStyle w:val="ListParagraph"/>
+        <w:numPr>
+          <w:ilvl w:val="0"/>
+          <w:numId w:val="7"/>
+        </w:numPr>
+      </w:pPr>
+      <w:r>
+        <w:t>Do NOT reject a nonlinear or interactive model in favor of a linear additive model simply based on a comparison of goodness-of-fit</w:t>
+      </w:r>
+    </w:p>
+    <w:p>
+      <w:pPr>
+        <w:pStyle w:val="ListParagraph"/>
+        <w:numPr>
+          <w:ilvl w:val="1"/>
+          <w:numId w:val="7"/>
+        </w:numPr>
+      </w:pPr>
+      <w:r>
+        <w:t>Unit of comparison across models must be the same</w:t>
+      </w:r>
+    </w:p>
+    <w:p/>
     <w:sectPr>
       <w:headerReference w:type="default" r:id="rId8"/>
       <w:pgSz w:w="12240" w:h="15840"/>
@@ -2038,7 +2334,7 @@
         <w:b/>
         <w:noProof/>
       </w:rPr>
-      <w:t>3</w:t>
+      <w:t>1</w:t>
     </w:r>
     <w:r>
       <w:rPr>
@@ -2072,7 +2368,7 @@
         <w:b/>
         <w:noProof/>
       </w:rPr>
-      <w:t>3</w:t>
+      <w:t>4</w:t>
     </w:r>
     <w:r>
       <w:rPr>
@@ -2092,6 +2388,119 @@
 <file path=word/numbering.xml><?xml version="1.0" encoding="utf-8"?>
 <w:numbering xmlns:wpc="http://schemas.microsoft.com/office/word/2010/wordprocessingCanvas" xmlns:mc="http://schemas.openxmlformats.org/markup-compatibility/2006" xmlns:o="urn:schemas-microsoft-com:office:office" xmlns:r="http://schemas.openxmlformats.org/officeDocument/2006/relationships" xmlns:m="http://schemas.openxmlformats.org/officeDocument/2006/math" xmlns:v="urn:schemas-microsoft-com:vml" xmlns:wp14="http://schemas.microsoft.com/office/word/2010/wordprocessingDrawing" xmlns:wp="http://schemas.openxmlformats.org/drawingml/2006/wordprocessingDrawing" xmlns:w10="urn:schemas-microsoft-com:office:word" xmlns:w="http://schemas.openxmlformats.org/wordprocessingml/2006/main" xmlns:w14="http://schemas.microsoft.com/office/word/2010/wordml" xmlns:wpg="http://schemas.microsoft.com/office/word/2010/wordprocessingGroup" xmlns:wpi="http://schemas.microsoft.com/office/word/2010/wordprocessingInk" xmlns:wne="http://schemas.microsoft.com/office/word/2006/wordml" xmlns:wps="http://schemas.microsoft.com/office/word/2010/wordprocessingShape" mc:Ignorable="w14 wp14">
   <w:abstractNum w:abstractNumId="0">
+    <w:nsid w:val="19504F4D"/>
+    <w:multiLevelType w:val="hybridMultilevel"/>
+    <w:tmpl w:val="11B23684"/>
+    <w:lvl w:ilvl="0" w:tplc="04090001">
+      <w:start w:val="1"/>
+      <w:numFmt w:val="bullet"/>
+      <w:lvlText w:val=""/>
+      <w:lvlJc w:val="left"/>
+      <w:pPr>
+        <w:ind w:left="765" w:hanging="360"/>
+      </w:pPr>
+      <w:rPr>
+        <w:rFonts w:ascii="Symbol" w:hAnsi="Symbol" w:hint="default"/>
+      </w:rPr>
+    </w:lvl>
+    <w:lvl w:ilvl="1" w:tplc="04090003">
+      <w:start w:val="1"/>
+      <w:numFmt w:val="bullet"/>
+      <w:lvlText w:val="o"/>
+      <w:lvlJc w:val="left"/>
+      <w:pPr>
+        <w:ind w:left="1485" w:hanging="360"/>
+      </w:pPr>
+      <w:rPr>
+        <w:rFonts w:ascii="Courier New" w:hAnsi="Courier New" w:cs="Courier New" w:hint="default"/>
+      </w:rPr>
+    </w:lvl>
+    <w:lvl w:ilvl="2" w:tplc="04090005" w:tentative="1">
+      <w:start w:val="1"/>
+      <w:numFmt w:val="bullet"/>
+      <w:lvlText w:val=""/>
+      <w:lvlJc w:val="left"/>
+      <w:pPr>
+        <w:ind w:left="2205" w:hanging="360"/>
+      </w:pPr>
+      <w:rPr>
+        <w:rFonts w:ascii="Wingdings" w:hAnsi="Wingdings" w:hint="default"/>
+      </w:rPr>
+    </w:lvl>
+    <w:lvl w:ilvl="3" w:tplc="04090001" w:tentative="1">
+      <w:start w:val="1"/>
+      <w:numFmt w:val="bullet"/>
+      <w:lvlText w:val=""/>
+      <w:lvlJc w:val="left"/>
+      <w:pPr>
+        <w:ind w:left="2925" w:hanging="360"/>
+      </w:pPr>
+      <w:rPr>
+        <w:rFonts w:ascii="Symbol" w:hAnsi="Symbol" w:hint="default"/>
+      </w:rPr>
+    </w:lvl>
+    <w:lvl w:ilvl="4" w:tplc="04090003" w:tentative="1">
+      <w:start w:val="1"/>
+      <w:numFmt w:val="bullet"/>
+      <w:lvlText w:val="o"/>
+      <w:lvlJc w:val="left"/>
+      <w:pPr>
+        <w:ind w:left="3645" w:hanging="360"/>
+      </w:pPr>
+      <w:rPr>
+        <w:rFonts w:ascii="Courier New" w:hAnsi="Courier New" w:cs="Courier New" w:hint="default"/>
+      </w:rPr>
+    </w:lvl>
+    <w:lvl w:ilvl="5" w:tplc="04090005" w:tentative="1">
+      <w:start w:val="1"/>
+      <w:numFmt w:val="bullet"/>
+      <w:lvlText w:val=""/>
+      <w:lvlJc w:val="left"/>
+      <w:pPr>
+        <w:ind w:left="4365" w:hanging="360"/>
+      </w:pPr>
+      <w:rPr>
+        <w:rFonts w:ascii="Wingdings" w:hAnsi="Wingdings" w:hint="default"/>
+      </w:rPr>
+    </w:lvl>
+    <w:lvl w:ilvl="6" w:tplc="04090001" w:tentative="1">
+      <w:start w:val="1"/>
+      <w:numFmt w:val="bullet"/>
+      <w:lvlText w:val=""/>
+      <w:lvlJc w:val="left"/>
+      <w:pPr>
+        <w:ind w:left="5085" w:hanging="360"/>
+      </w:pPr>
+      <w:rPr>
+        <w:rFonts w:ascii="Symbol" w:hAnsi="Symbol" w:hint="default"/>
+      </w:rPr>
+    </w:lvl>
+    <w:lvl w:ilvl="7" w:tplc="04090003" w:tentative="1">
+      <w:start w:val="1"/>
+      <w:numFmt w:val="bullet"/>
+      <w:lvlText w:val="o"/>
+      <w:lvlJc w:val="left"/>
+      <w:pPr>
+        <w:ind w:left="5805" w:hanging="360"/>
+      </w:pPr>
+      <w:rPr>
+        <w:rFonts w:ascii="Courier New" w:hAnsi="Courier New" w:cs="Courier New" w:hint="default"/>
+      </w:rPr>
+    </w:lvl>
+    <w:lvl w:ilvl="8" w:tplc="04090005" w:tentative="1">
+      <w:start w:val="1"/>
+      <w:numFmt w:val="bullet"/>
+      <w:lvlText w:val=""/>
+      <w:lvlJc w:val="left"/>
+      <w:pPr>
+        <w:ind w:left="6525" w:hanging="360"/>
+      </w:pPr>
+      <w:rPr>
+        <w:rFonts w:ascii="Wingdings" w:hAnsi="Wingdings" w:hint="default"/>
+      </w:rPr>
+    </w:lvl>
+  </w:abstractNum>
+  <w:abstractNum w:abstractNumId="1">
     <w:nsid w:val="377D71A9"/>
     <w:multiLevelType w:val="hybridMultilevel"/>
     <w:tmpl w:val="6B923804"/>
@@ -2204,7 +2613,7 @@
       </w:rPr>
     </w:lvl>
   </w:abstractNum>
-  <w:abstractNum w:abstractNumId="1">
+  <w:abstractNum w:abstractNumId="2">
     <w:nsid w:val="3C042912"/>
     <w:multiLevelType w:val="hybridMultilevel"/>
     <w:tmpl w:val="966070B6"/>
@@ -2290,7 +2699,7 @@
       </w:pPr>
     </w:lvl>
   </w:abstractNum>
-  <w:abstractNum w:abstractNumId="2">
+  <w:abstractNum w:abstractNumId="3">
     <w:nsid w:val="4F0C49A3"/>
     <w:multiLevelType w:val="hybridMultilevel"/>
     <w:tmpl w:val="4F82C530"/>
@@ -2403,7 +2812,7 @@
       </w:rPr>
     </w:lvl>
   </w:abstractNum>
-  <w:abstractNum w:abstractNumId="3">
+  <w:abstractNum w:abstractNumId="4">
     <w:nsid w:val="7161751F"/>
     <w:multiLevelType w:val="hybridMultilevel"/>
     <w:tmpl w:val="CA107874"/>
@@ -2516,7 +2925,7 @@
       </w:rPr>
     </w:lvl>
   </w:abstractNum>
-  <w:abstractNum w:abstractNumId="4">
+  <w:abstractNum w:abstractNumId="5">
     <w:nsid w:val="79603480"/>
     <w:multiLevelType w:val="hybridMultilevel"/>
     <w:tmpl w:val="85F48084"/>
@@ -2629,7 +3038,7 @@
       </w:rPr>
     </w:lvl>
   </w:abstractNum>
-  <w:abstractNum w:abstractNumId="5">
+  <w:abstractNum w:abstractNumId="6">
     <w:nsid w:val="7D4E6858"/>
     <w:multiLevelType w:val="hybridMultilevel"/>
     <w:tmpl w:val="83143098"/>
@@ -2743,22 +3152,25 @@
     </w:lvl>
   </w:abstractNum>
   <w:num w:numId="1">
+    <w:abstractNumId w:val="2"/>
+  </w:num>
+  <w:num w:numId="2">
+    <w:abstractNumId w:val="3"/>
+  </w:num>
+  <w:num w:numId="3">
+    <w:abstractNumId w:val="5"/>
+  </w:num>
+  <w:num w:numId="4">
+    <w:abstractNumId w:val="6"/>
+  </w:num>
+  <w:num w:numId="5">
     <w:abstractNumId w:val="1"/>
   </w:num>
-  <w:num w:numId="2">
-    <w:abstractNumId w:val="2"/>
-  </w:num>
-  <w:num w:numId="3">
+  <w:num w:numId="6">
     <w:abstractNumId w:val="4"/>
   </w:num>
-  <w:num w:numId="4">
-    <w:abstractNumId w:val="5"/>
-  </w:num>
-  <w:num w:numId="5">
+  <w:num w:numId="7">
     <w:abstractNumId w:val="0"/>
-  </w:num>
-  <w:num w:numId="6">
-    <w:abstractNumId w:val="3"/>
   </w:num>
 </w:numbering>
 </file>
@@ -2922,6 +3334,7 @@
   <w:style w:type="character" w:default="1" w:styleId="DefaultParagraphFont">
     <w:name w:val="Default Paragraph Font"/>
     <w:uiPriority w:val="1"/>
+    <w:semiHidden/>
     <w:unhideWhenUsed/>
   </w:style>
   <w:style w:type="table" w:default="1" w:styleId="TableNormal">
@@ -3197,6 +3610,7 @@
   <w:style w:type="character" w:default="1" w:styleId="DefaultParagraphFont">
     <w:name w:val="Default Paragraph Font"/>
     <w:uiPriority w:val="1"/>
+    <w:semiHidden/>
     <w:unhideWhenUsed/>
   </w:style>
   <w:style w:type="table" w:default="1" w:styleId="TableNormal">

</xml_diff>